<commit_message>
cel pracy i wprowadzenie - wersja 1
</commit_message>
<xml_diff>
--- a/praca inzynierska.docx
+++ b/praca inzynierska.docx
@@ -471,6 +471,10 @@
     <w:p>
       <w:pPr>
         <w:pStyle w:val="Heading1"/>
+        <w:numPr>
+          <w:ilvl w:val="0"/>
+          <w:numId w:val="1"/>
+        </w:numPr>
       </w:pPr>
       <w:r>
         <w:lastRenderedPageBreak/>
@@ -483,32 +487,41 @@
         <w:pStyle w:val="Heading2"/>
       </w:pPr>
       <w:r>
+        <w:t xml:space="preserve">1.1 </w:t>
+      </w:r>
+      <w:r>
         <w:t>Wprowadzenie</w:t>
       </w:r>
     </w:p>
     <w:p>
-      <w:r>
-        <w:t>Dlaczego temat jest ważny i interesujący?</w:t>
-      </w:r>
-    </w:p>
-    <w:p>
-      <w:r>
-        <w:t>Co to są sieci neuronowe i jak są stosowane do wykrywania emocji?</w:t>
-      </w:r>
-    </w:p>
-    <w:p>
-      <w:r>
-        <w:t>Jakie wyzwania istnieją w dziedzinie wykrywania emocji za pomocą sieci neuronowych?</w:t>
-      </w:r>
-    </w:p>
-    <w:p>
-      <w:r>
-        <w:t>Jakie są główne metody i technologie stosowane do wykrywania emocji?</w:t>
-      </w:r>
-    </w:p>
-    <w:p>
-      <w:r>
-        <w:t>Jakie są trendy i przyszłe kierunki badań w dziedzinie wykrywania emocji?</w:t>
+      <w:pPr>
+        <w:jc w:val="both"/>
+      </w:pPr>
+      <w:r>
+        <w:t xml:space="preserve">Sztuczna inteligencja w ciągu ostatnich lat zyskuje coraz większe znaczenie jako dziedzina nauki i technologii. Jej wpływ obejmuje coraz szersze aspekty życia, lecz na szczególną uwagę zasługują te z nich, które intuicyjnie wydawały się nieosiągalne dla algorytmów i komputerów. Jednym z takich zastosowań jest analiza ludzkich emocji na podstawie </w:t>
+      </w:r>
+      <w:r>
+        <w:t xml:space="preserve">samych tylko </w:t>
+      </w:r>
+      <w:r>
+        <w:t>obrazów twarzy. Innowacje osiągnięte w dziedzinie masowego i błyskawicznego wykrywania stanów emocjonalnych bez potrzeby ingerencji innego człowieka mo</w:t>
+      </w:r>
+      <w:r>
+        <w:t>gą</w:t>
+      </w:r>
+      <w:r>
+        <w:t xml:space="preserve"> doprowadzić do </w:t>
+      </w:r>
+      <w:r>
+        <w:t xml:space="preserve">usprawnień w wielu dziedzinach życia opartych na osobistych odczuciach. </w:t>
+      </w:r>
+    </w:p>
+    <w:p>
+      <w:pPr>
+        <w:jc w:val="both"/>
+      </w:pPr>
+      <w:r>
+        <w:t>Obecnie, detekcja emocji znajduje zastosowanie w wielu dziedzinach. W marketingu pozwala na personalizację kampanii reklamowych, znacząco poszerzając zakres informacji zwrotnych jakie reklamodawca może otrzymać od odbiorców. W opiece zdrowotnej obecność takiej technologii może umożliwić dokładniejszą diagnozę i terapię zaburzeń emocjonalnych. Dostęp do tak ludzkiego aspektu życia ma możliwość poskutkować znacznym postępem w relacjach człowiek-komputer, dając asystentom wirtualnym dostęp do całkowicie nowego sposobu na rozumienie swoich użytkowników.</w:t>
       </w:r>
     </w:p>
     <w:p>
@@ -516,44 +529,64 @@
         <w:pStyle w:val="Heading2"/>
       </w:pPr>
       <w:r>
+        <w:t xml:space="preserve">1.2 </w:t>
+      </w:r>
+      <w:r>
+        <w:t>Cel pracy</w:t>
+      </w:r>
+    </w:p>
+    <w:p>
+      <w:r>
+        <w:t>Celem niniejszej pracy jest opracowanie modelu AI zdolnego d</w:t>
+      </w:r>
+      <w:r>
+        <w:t xml:space="preserve">o skutecznego wykrywania emocji na podstawie analiz obrazów twarzy. By to osiągnąć zostanie przeprowadzona analiza istniejących metod, która posłuży stworzeniu nowego modelu opartego. Rozwiązanie zostanie poddane szeregowi testów efektywności i wydajności. Ostatecznie, pozwoli to też na </w:t>
+      </w:r>
+      <w:r>
+        <w:t>identyfikację</w:t>
+      </w:r>
+      <w:r>
+        <w:t xml:space="preserve"> wyzwań związanych z implementacją takiego modelu w rozwiązaniach </w:t>
+      </w:r>
+      <w:proofErr w:type="spellStart"/>
+      <w:r>
+        <w:t>komercyjncych</w:t>
+      </w:r>
+      <w:proofErr w:type="spellEnd"/>
+      <w:r>
+        <w:t xml:space="preserve">. </w:t>
+      </w:r>
+    </w:p>
+    <w:p>
+      <w:pPr>
+        <w:pStyle w:val="Heading2"/>
+      </w:pPr>
+      <w:r>
+        <w:t xml:space="preserve">1.3 </w:t>
+      </w:r>
+      <w:r>
         <w:t>Przegląd istniejących rozwiązań</w:t>
       </w:r>
     </w:p>
     <w:p>
       <w:pPr>
         <w:pStyle w:val="Heading3"/>
-        <w:rPr>
-          <w:lang w:val="en-US"/>
-        </w:rPr>
       </w:pPr>
       <w:proofErr w:type="spellStart"/>
       <w:r>
-        <w:rPr>
-          <w:lang w:val="en-US"/>
-        </w:rPr>
         <w:t>FaceReader</w:t>
       </w:r>
       <w:proofErr w:type="spellEnd"/>
       <w:r>
-        <w:rPr>
-          <w:lang w:val="en-US"/>
-        </w:rPr>
-        <w:t xml:space="preserve"> </w:t>
-      </w:r>
-      <w:r>
-        <w:rPr>
-          <w:lang w:val="en-US"/>
-        </w:rPr>
-        <w:t>by Noldus</w:t>
-      </w:r>
-    </w:p>
-    <w:p>
-      <w:pPr>
-        <w:rPr>
-          <w:lang w:val="en-US"/>
-        </w:rPr>
-      </w:pPr>
-    </w:p>
+        <w:t xml:space="preserve"> by </w:t>
+      </w:r>
+      <w:proofErr w:type="spellStart"/>
+      <w:r>
+        <w:t>Noldus</w:t>
+      </w:r>
+      <w:proofErr w:type="spellEnd"/>
+    </w:p>
+    <w:p/>
     <w:p>
       <w:pPr>
         <w:pStyle w:val="Heading3"/>
@@ -652,6 +685,103 @@
     </w:sectPr>
   </w:body>
 </w:document>
+</file>
+
+<file path=word/numbering.xml><?xml version="1.0" encoding="utf-8"?>
+<w:numbering xmlns:wpc="http://schemas.microsoft.com/office/word/2010/wordprocessingCanvas" xmlns:cx="http://schemas.microsoft.com/office/drawing/2014/chartex" xmlns:cx1="http://schemas.microsoft.com/office/drawing/2015/9/8/chartex" xmlns:cx2="http://schemas.microsoft.com/office/drawing/2015/10/21/chartex" xmlns:cx3="http://schemas.microsoft.com/office/drawing/2016/5/9/chartex" xmlns:cx4="http://schemas.microsoft.com/office/drawing/2016/5/10/chartex" xmlns:cx5="http://schemas.microsoft.com/office/drawing/2016/5/11/chartex" xmlns:cx6="http://schemas.microsoft.com/office/drawing/2016/5/12/chartex" xmlns:cx7="http://schemas.microsoft.com/office/drawing/2016/5/13/chartex" xmlns:cx8="http://schemas.microsoft.com/office/drawing/2016/5/14/chartex" xmlns:mc="http://schemas.openxmlformats.org/markup-compatibility/2006" xmlns:aink="http://schemas.microsoft.com/office/drawing/2016/ink" xmlns:am3d="http://schemas.microsoft.com/office/drawing/2017/model3d" xmlns:o="urn:schemas-microsoft-com:office:office" xmlns:oel="http://schemas.microsoft.com/office/2019/extlst" xmlns:r="http://schemas.openxmlformats.org/officeDocument/2006/relationships" xmlns:m="http://schemas.openxmlformats.org/officeDocument/2006/math" xmlns:v="urn:schemas-microsoft-com:vml" xmlns:wp14="http://schemas.microsoft.com/office/word/2010/wordprocessingDrawing" xmlns:wp="http://schemas.openxmlformats.org/drawingml/2006/wordprocessingDrawing" xmlns:w10="urn:schemas-microsoft-com:office:word" xmlns:w="http://schemas.openxmlformats.org/wordprocessingml/2006/main" xmlns:w14="http://schemas.microsoft.com/office/word/2010/wordml" xmlns:w15="http://schemas.microsoft.com/office/word/2012/wordml" xmlns:w16cex="http://schemas.microsoft.com/office/word/2018/wordml/cex" xmlns:w16cid="http://schemas.microsoft.com/office/word/2016/wordml/cid" xmlns:w16="http://schemas.microsoft.com/office/word/2018/wordml" xmlns:w16sdtdh="http://schemas.microsoft.com/office/word/2020/wordml/sdtdatahash" xmlns:w16se="http://schemas.microsoft.com/office/word/2015/wordml/symex" xmlns:wpg="http://schemas.microsoft.com/office/word/2010/wordprocessingGroup" xmlns:wpi="http://schemas.microsoft.com/office/word/2010/wordprocessingInk" xmlns:wne="http://schemas.microsoft.com/office/word/2006/wordml" xmlns:wps="http://schemas.microsoft.com/office/word/2010/wordprocessingShape" mc:Ignorable="w14 w15 w16se w16cid w16 w16cex w16sdtdh wp14">
+  <w:abstractNum w:abstractNumId="0" w15:restartNumberingAfterBreak="0">
+    <w:nsid w:val="57801AAD"/>
+    <w:multiLevelType w:val="hybridMultilevel"/>
+    <w:tmpl w:val="2F005DDE"/>
+    <w:lvl w:ilvl="0" w:tplc="0415000F">
+      <w:start w:val="1"/>
+      <w:numFmt w:val="decimal"/>
+      <w:lvlText w:val="%1."/>
+      <w:lvlJc w:val="left"/>
+      <w:pPr>
+        <w:ind w:left="720" w:hanging="360"/>
+      </w:pPr>
+      <w:rPr>
+        <w:rFonts w:hint="default"/>
+      </w:rPr>
+    </w:lvl>
+    <w:lvl w:ilvl="1" w:tplc="04150019" w:tentative="1">
+      <w:start w:val="1"/>
+      <w:numFmt w:val="lowerLetter"/>
+      <w:lvlText w:val="%2."/>
+      <w:lvlJc w:val="left"/>
+      <w:pPr>
+        <w:ind w:left="1440" w:hanging="360"/>
+      </w:pPr>
+    </w:lvl>
+    <w:lvl w:ilvl="2" w:tplc="0415001B" w:tentative="1">
+      <w:start w:val="1"/>
+      <w:numFmt w:val="lowerRoman"/>
+      <w:lvlText w:val="%3."/>
+      <w:lvlJc w:val="right"/>
+      <w:pPr>
+        <w:ind w:left="2160" w:hanging="180"/>
+      </w:pPr>
+    </w:lvl>
+    <w:lvl w:ilvl="3" w:tplc="0415000F" w:tentative="1">
+      <w:start w:val="1"/>
+      <w:numFmt w:val="decimal"/>
+      <w:lvlText w:val="%4."/>
+      <w:lvlJc w:val="left"/>
+      <w:pPr>
+        <w:ind w:left="2880" w:hanging="360"/>
+      </w:pPr>
+    </w:lvl>
+    <w:lvl w:ilvl="4" w:tplc="04150019" w:tentative="1">
+      <w:start w:val="1"/>
+      <w:numFmt w:val="lowerLetter"/>
+      <w:lvlText w:val="%5."/>
+      <w:lvlJc w:val="left"/>
+      <w:pPr>
+        <w:ind w:left="3600" w:hanging="360"/>
+      </w:pPr>
+    </w:lvl>
+    <w:lvl w:ilvl="5" w:tplc="0415001B" w:tentative="1">
+      <w:start w:val="1"/>
+      <w:numFmt w:val="lowerRoman"/>
+      <w:lvlText w:val="%6."/>
+      <w:lvlJc w:val="right"/>
+      <w:pPr>
+        <w:ind w:left="4320" w:hanging="180"/>
+      </w:pPr>
+    </w:lvl>
+    <w:lvl w:ilvl="6" w:tplc="0415000F" w:tentative="1">
+      <w:start w:val="1"/>
+      <w:numFmt w:val="decimal"/>
+      <w:lvlText w:val="%7."/>
+      <w:lvlJc w:val="left"/>
+      <w:pPr>
+        <w:ind w:left="5040" w:hanging="360"/>
+      </w:pPr>
+    </w:lvl>
+    <w:lvl w:ilvl="7" w:tplc="04150019" w:tentative="1">
+      <w:start w:val="1"/>
+      <w:numFmt w:val="lowerLetter"/>
+      <w:lvlText w:val="%8."/>
+      <w:lvlJc w:val="left"/>
+      <w:pPr>
+        <w:ind w:left="5760" w:hanging="360"/>
+      </w:pPr>
+    </w:lvl>
+    <w:lvl w:ilvl="8" w:tplc="0415001B" w:tentative="1">
+      <w:start w:val="1"/>
+      <w:numFmt w:val="lowerRoman"/>
+      <w:lvlText w:val="%9."/>
+      <w:lvlJc w:val="right"/>
+      <w:pPr>
+        <w:ind w:left="6480" w:hanging="180"/>
+      </w:pPr>
+    </w:lvl>
+  </w:abstractNum>
+  <w:num w:numId="1" w16cid:durableId="1390962108">
+    <w:abstractNumId w:val="0"/>
+  </w:num>
+</w:numbering>
 </file>
 
 <file path=word/styles.xml><?xml version="1.0" encoding="utf-8"?>
@@ -1217,6 +1347,17 @@
       <w:szCs w:val="24"/>
     </w:rPr>
   </w:style>
+  <w:style w:type="paragraph" w:styleId="ListParagraph">
+    <w:name w:val="List Paragraph"/>
+    <w:basedOn w:val="Normal"/>
+    <w:uiPriority w:val="34"/>
+    <w:qFormat/>
+    <w:rsid w:val="00924D16"/>
+    <w:pPr>
+      <w:ind w:left="720"/>
+      <w:contextualSpacing/>
+    </w:pPr>
+  </w:style>
 </w:styles>
 </file>
 

</xml_diff>